<commit_message>
1. Add LoggerUtil.java 2. Add PhoneIpUtil.java 3. Add UrlUtil.java 4. Modify the Firebase Realtime Database DOC.
</commit_message>
<xml_diff>
--- a/Tutorial Document/Firebase Realtime Database.docx
+++ b/Tutorial Document/Firebase Realtime Database.docx
@@ -151,13 +151,23 @@
                       </w:rPr>
                       <w:t xml:space="preserve">Firebase </w:t>
                     </w:r>
+                    <w:proofErr w:type="spellStart"/>
                     <w:r>
                       <w:rPr>
                         <w:rFonts w:asciiTheme="majorHAnsi" w:eastAsiaTheme="majorEastAsia" w:hAnsiTheme="majorHAnsi" w:cstheme="majorBidi"/>
                         <w:sz w:val="80"/>
                         <w:szCs w:val="80"/>
                       </w:rPr>
-                      <w:t>Realtime Database</w:t>
+                      <w:t>Realtime</w:t>
+                    </w:r>
+                    <w:proofErr w:type="spellEnd"/>
+                    <w:r>
+                      <w:rPr>
+                        <w:rFonts w:asciiTheme="majorHAnsi" w:eastAsiaTheme="majorEastAsia" w:hAnsiTheme="majorHAnsi" w:cstheme="majorBidi"/>
+                        <w:sz w:val="80"/>
+                        <w:szCs w:val="80"/>
+                      </w:rPr>
+                      <w:t xml:space="preserve"> Database</w:t>
                     </w:r>
                   </w:p>
                 </w:tc>
@@ -178,9 +188,6 @@
                 </w:rPr>
                 <w:alias w:val="副標題"/>
                 <w:id w:val="15524255"/>
-                <w:placeholder>
-                  <w:docPart w:val="461BA1284442471197E429AD296B0F2E"/>
-                </w:placeholder>
                 <w:showingPlcHdr/>
                 <w:dataBinding w:prefixMappings="xmlns:ns0='http://schemas.openxmlformats.org/package/2006/metadata/core-properties' xmlns:ns1='http://purl.org/dc/elements/1.1/'" w:xpath="/ns0:coreProperties[1]/ns1:subject[1]" w:storeItemID="{6C3C8BC8-F283-45AE-878A-BAB7291924A1}"/>
                 <w:text/>
@@ -287,6 +294,7 @@
                         <w:bCs/>
                       </w:rPr>
                     </w:pPr>
+                    <w:proofErr w:type="spellStart"/>
                     <w:r>
                       <w:rPr>
                         <w:rFonts w:hint="eastAsia"/>
@@ -295,6 +303,7 @@
                       </w:rPr>
                       <w:t>Sonny.H.Shih</w:t>
                     </w:r>
+                    <w:proofErr w:type="spellEnd"/>
                   </w:p>
                 </w:tc>
               </w:sdtContent>
@@ -446,8 +455,20 @@
             </w:rPr>
             <w:t>目錄</w:t>
           </w:r>
+          <w:bookmarkStart w:id="0" w:name="_GoBack"/>
+          <w:bookmarkEnd w:id="0"/>
         </w:p>
         <w:p>
+          <w:pPr>
+            <w:pStyle w:val="11"/>
+            <w:tabs>
+              <w:tab w:val="left" w:pos="960"/>
+              <w:tab w:val="right" w:leader="dot" w:pos="8296"/>
+            </w:tabs>
+            <w:rPr>
+              <w:noProof/>
+            </w:rPr>
+          </w:pPr>
           <w:r>
             <w:fldChar w:fldCharType="begin"/>
           </w:r>
@@ -457,15 +478,1166 @@
           <w:r>
             <w:fldChar w:fldCharType="separate"/>
           </w:r>
-          <w:r>
+          <w:hyperlink w:anchor="_Toc492628608" w:history="1">
+            <w:r>
+              <w:rPr>
+                <w:rStyle w:val="a9"/>
+                <w:rFonts w:hint="eastAsia"/>
+                <w:noProof/>
+              </w:rPr>
+              <w:t>一、</w:t>
+            </w:r>
+            <w:r>
+              <w:rPr>
+                <w:noProof/>
+              </w:rPr>
+              <w:tab/>
+            </w:r>
+            <w:r>
+              <w:rPr>
+                <w:rStyle w:val="a9"/>
+                <w:rFonts w:hint="eastAsia"/>
+                <w:noProof/>
+              </w:rPr>
+              <w:t>簡介</w:t>
+            </w:r>
+            <w:r>
+              <w:rPr>
+                <w:noProof/>
+                <w:webHidden/>
+              </w:rPr>
+              <w:tab/>
+            </w:r>
+            <w:r>
+              <w:rPr>
+                <w:noProof/>
+                <w:webHidden/>
+              </w:rPr>
+              <w:fldChar w:fldCharType="begin"/>
+            </w:r>
+            <w:r>
+              <w:rPr>
+                <w:noProof/>
+                <w:webHidden/>
+              </w:rPr>
+              <w:instrText xml:space="preserve"> PAGEREF _Toc492628608 \h </w:instrText>
+            </w:r>
+            <w:r>
+              <w:rPr>
+                <w:noProof/>
+                <w:webHidden/>
+              </w:rPr>
+            </w:r>
+            <w:r>
+              <w:rPr>
+                <w:noProof/>
+                <w:webHidden/>
+              </w:rPr>
+              <w:fldChar w:fldCharType="separate"/>
+            </w:r>
+            <w:r>
+              <w:rPr>
+                <w:noProof/>
+                <w:webHidden/>
+              </w:rPr>
+              <w:t>2</w:t>
+            </w:r>
+            <w:r>
+              <w:rPr>
+                <w:noProof/>
+                <w:webHidden/>
+              </w:rPr>
+              <w:fldChar w:fldCharType="end"/>
+            </w:r>
+          </w:hyperlink>
+        </w:p>
+        <w:p>
+          <w:pPr>
+            <w:pStyle w:val="21"/>
+            <w:tabs>
+              <w:tab w:val="left" w:pos="960"/>
+              <w:tab w:val="right" w:leader="dot" w:pos="8296"/>
+            </w:tabs>
             <w:rPr>
-              <w:rFonts w:hint="eastAsia"/>
-              <w:b/>
-              <w:bCs/>
               <w:noProof/>
             </w:rPr>
-            <w:t>找不到目錄項目。</w:t>
-          </w:r>
+          </w:pPr>
+          <w:hyperlink w:anchor="_Toc492628609" w:history="1">
+            <w:r>
+              <w:rPr>
+                <w:rStyle w:val="a9"/>
+                <w:rFonts w:ascii="新細明體" w:eastAsia="新細明體" w:hAnsi="新細明體"/>
+                <w:noProof/>
+              </w:rPr>
+              <w:t>1.</w:t>
+            </w:r>
+            <w:r>
+              <w:rPr>
+                <w:noProof/>
+              </w:rPr>
+              <w:tab/>
+            </w:r>
+            <w:r>
+              <w:rPr>
+                <w:rStyle w:val="a9"/>
+                <w:rFonts w:ascii="新細明體" w:eastAsia="新細明體" w:hAnsi="新細明體"/>
+                <w:noProof/>
+              </w:rPr>
+              <w:t>Firebase</w:t>
+            </w:r>
+            <w:r>
+              <w:rPr>
+                <w:rStyle w:val="a9"/>
+                <w:rFonts w:ascii="新細明體" w:eastAsia="新細明體" w:hAnsi="新細明體" w:hint="eastAsia"/>
+                <w:noProof/>
+              </w:rPr>
+              <w:t>說明文件</w:t>
+            </w:r>
+            <w:r>
+              <w:rPr>
+                <w:noProof/>
+                <w:webHidden/>
+              </w:rPr>
+              <w:tab/>
+            </w:r>
+            <w:r>
+              <w:rPr>
+                <w:noProof/>
+                <w:webHidden/>
+              </w:rPr>
+              <w:fldChar w:fldCharType="begin"/>
+            </w:r>
+            <w:r>
+              <w:rPr>
+                <w:noProof/>
+                <w:webHidden/>
+              </w:rPr>
+              <w:instrText xml:space="preserve"> PAGEREF _Toc492628609 \h </w:instrText>
+            </w:r>
+            <w:r>
+              <w:rPr>
+                <w:noProof/>
+                <w:webHidden/>
+              </w:rPr>
+            </w:r>
+            <w:r>
+              <w:rPr>
+                <w:noProof/>
+                <w:webHidden/>
+              </w:rPr>
+              <w:fldChar w:fldCharType="separate"/>
+            </w:r>
+            <w:r>
+              <w:rPr>
+                <w:noProof/>
+                <w:webHidden/>
+              </w:rPr>
+              <w:t>2</w:t>
+            </w:r>
+            <w:r>
+              <w:rPr>
+                <w:noProof/>
+                <w:webHidden/>
+              </w:rPr>
+              <w:fldChar w:fldCharType="end"/>
+            </w:r>
+          </w:hyperlink>
+        </w:p>
+        <w:p>
+          <w:pPr>
+            <w:pStyle w:val="21"/>
+            <w:tabs>
+              <w:tab w:val="left" w:pos="960"/>
+              <w:tab w:val="right" w:leader="dot" w:pos="8296"/>
+            </w:tabs>
+            <w:rPr>
+              <w:noProof/>
+            </w:rPr>
+          </w:pPr>
+          <w:hyperlink w:anchor="_Toc492628610" w:history="1">
+            <w:r>
+              <w:rPr>
+                <w:rStyle w:val="a9"/>
+                <w:rFonts w:ascii="新細明體" w:eastAsia="新細明體" w:hAnsi="新細明體"/>
+                <w:noProof/>
+              </w:rPr>
+              <w:t>2.</w:t>
+            </w:r>
+            <w:r>
+              <w:rPr>
+                <w:noProof/>
+              </w:rPr>
+              <w:tab/>
+            </w:r>
+            <w:r>
+              <w:rPr>
+                <w:rStyle w:val="a9"/>
+                <w:rFonts w:ascii="新細明體" w:eastAsia="新細明體" w:hAnsi="新細明體"/>
+                <w:noProof/>
+              </w:rPr>
+              <w:t xml:space="preserve">Firebase </w:t>
+            </w:r>
+            <w:r>
+              <w:rPr>
+                <w:rStyle w:val="a9"/>
+                <w:rFonts w:ascii="新細明體" w:eastAsia="新細明體" w:hAnsi="新細明體" w:hint="eastAsia"/>
+                <w:noProof/>
+              </w:rPr>
+              <w:t>內容</w:t>
+            </w:r>
+            <w:r>
+              <w:rPr>
+                <w:noProof/>
+                <w:webHidden/>
+              </w:rPr>
+              <w:tab/>
+            </w:r>
+            <w:r>
+              <w:rPr>
+                <w:noProof/>
+                <w:webHidden/>
+              </w:rPr>
+              <w:fldChar w:fldCharType="begin"/>
+            </w:r>
+            <w:r>
+              <w:rPr>
+                <w:noProof/>
+                <w:webHidden/>
+              </w:rPr>
+              <w:instrText xml:space="preserve"> PAGEREF _Toc492628610 \h </w:instrText>
+            </w:r>
+            <w:r>
+              <w:rPr>
+                <w:noProof/>
+                <w:webHidden/>
+              </w:rPr>
+            </w:r>
+            <w:r>
+              <w:rPr>
+                <w:noProof/>
+                <w:webHidden/>
+              </w:rPr>
+              <w:fldChar w:fldCharType="separate"/>
+            </w:r>
+            <w:r>
+              <w:rPr>
+                <w:noProof/>
+                <w:webHidden/>
+              </w:rPr>
+              <w:t>2</w:t>
+            </w:r>
+            <w:r>
+              <w:rPr>
+                <w:noProof/>
+                <w:webHidden/>
+              </w:rPr>
+              <w:fldChar w:fldCharType="end"/>
+            </w:r>
+          </w:hyperlink>
+        </w:p>
+        <w:p>
+          <w:pPr>
+            <w:pStyle w:val="21"/>
+            <w:tabs>
+              <w:tab w:val="left" w:pos="960"/>
+              <w:tab w:val="right" w:leader="dot" w:pos="8296"/>
+            </w:tabs>
+            <w:rPr>
+              <w:noProof/>
+            </w:rPr>
+          </w:pPr>
+          <w:hyperlink w:anchor="_Toc492628611" w:history="1">
+            <w:r>
+              <w:rPr>
+                <w:rStyle w:val="a9"/>
+                <w:noProof/>
+              </w:rPr>
+              <w:t>3.</w:t>
+            </w:r>
+            <w:r>
+              <w:rPr>
+                <w:noProof/>
+              </w:rPr>
+              <w:tab/>
+            </w:r>
+            <w:r>
+              <w:rPr>
+                <w:rStyle w:val="a9"/>
+                <w:noProof/>
+              </w:rPr>
+              <w:t>Firebase Realtime Database</w:t>
+            </w:r>
+            <w:r>
+              <w:rPr>
+                <w:noProof/>
+                <w:webHidden/>
+              </w:rPr>
+              <w:tab/>
+            </w:r>
+            <w:r>
+              <w:rPr>
+                <w:noProof/>
+                <w:webHidden/>
+              </w:rPr>
+              <w:fldChar w:fldCharType="begin"/>
+            </w:r>
+            <w:r>
+              <w:rPr>
+                <w:noProof/>
+                <w:webHidden/>
+              </w:rPr>
+              <w:instrText xml:space="preserve"> PAGEREF _Toc492628611 \h </w:instrText>
+            </w:r>
+            <w:r>
+              <w:rPr>
+                <w:noProof/>
+                <w:webHidden/>
+              </w:rPr>
+            </w:r>
+            <w:r>
+              <w:rPr>
+                <w:noProof/>
+                <w:webHidden/>
+              </w:rPr>
+              <w:fldChar w:fldCharType="separate"/>
+            </w:r>
+            <w:r>
+              <w:rPr>
+                <w:noProof/>
+                <w:webHidden/>
+              </w:rPr>
+              <w:t>3</w:t>
+            </w:r>
+            <w:r>
+              <w:rPr>
+                <w:noProof/>
+                <w:webHidden/>
+              </w:rPr>
+              <w:fldChar w:fldCharType="end"/>
+            </w:r>
+          </w:hyperlink>
+        </w:p>
+        <w:p>
+          <w:pPr>
+            <w:pStyle w:val="31"/>
+            <w:tabs>
+              <w:tab w:val="left" w:pos="1680"/>
+              <w:tab w:val="right" w:leader="dot" w:pos="8296"/>
+            </w:tabs>
+            <w:rPr>
+              <w:noProof/>
+            </w:rPr>
+          </w:pPr>
+          <w:hyperlink w:anchor="_Toc492628612" w:history="1">
+            <w:r>
+              <w:rPr>
+                <w:rStyle w:val="a9"/>
+                <w:noProof/>
+              </w:rPr>
+              <w:t>3.1</w:t>
+            </w:r>
+            <w:r>
+              <w:rPr>
+                <w:noProof/>
+              </w:rPr>
+              <w:tab/>
+            </w:r>
+            <w:r>
+              <w:rPr>
+                <w:rStyle w:val="a9"/>
+                <w:rFonts w:hint="eastAsia"/>
+                <w:noProof/>
+              </w:rPr>
+              <w:t>說明</w:t>
+            </w:r>
+            <w:r>
+              <w:rPr>
+                <w:noProof/>
+                <w:webHidden/>
+              </w:rPr>
+              <w:tab/>
+            </w:r>
+            <w:r>
+              <w:rPr>
+                <w:noProof/>
+                <w:webHidden/>
+              </w:rPr>
+              <w:fldChar w:fldCharType="begin"/>
+            </w:r>
+            <w:r>
+              <w:rPr>
+                <w:noProof/>
+                <w:webHidden/>
+              </w:rPr>
+              <w:instrText xml:space="preserve"> PAGEREF _Toc492628612 \h </w:instrText>
+            </w:r>
+            <w:r>
+              <w:rPr>
+                <w:noProof/>
+                <w:webHidden/>
+              </w:rPr>
+            </w:r>
+            <w:r>
+              <w:rPr>
+                <w:noProof/>
+                <w:webHidden/>
+              </w:rPr>
+              <w:fldChar w:fldCharType="separate"/>
+            </w:r>
+            <w:r>
+              <w:rPr>
+                <w:noProof/>
+                <w:webHidden/>
+              </w:rPr>
+              <w:t>3</w:t>
+            </w:r>
+            <w:r>
+              <w:rPr>
+                <w:noProof/>
+                <w:webHidden/>
+              </w:rPr>
+              <w:fldChar w:fldCharType="end"/>
+            </w:r>
+          </w:hyperlink>
+        </w:p>
+        <w:p>
+          <w:pPr>
+            <w:pStyle w:val="11"/>
+            <w:tabs>
+              <w:tab w:val="left" w:pos="960"/>
+              <w:tab w:val="right" w:leader="dot" w:pos="8296"/>
+            </w:tabs>
+            <w:rPr>
+              <w:noProof/>
+            </w:rPr>
+          </w:pPr>
+          <w:hyperlink w:anchor="_Toc492628613" w:history="1">
+            <w:r>
+              <w:rPr>
+                <w:rStyle w:val="a9"/>
+                <w:rFonts w:hint="eastAsia"/>
+                <w:noProof/>
+              </w:rPr>
+              <w:t>二、</w:t>
+            </w:r>
+            <w:r>
+              <w:rPr>
+                <w:noProof/>
+              </w:rPr>
+              <w:tab/>
+            </w:r>
+            <w:r>
+              <w:rPr>
+                <w:rStyle w:val="a9"/>
+                <w:rFonts w:hint="eastAsia"/>
+                <w:noProof/>
+              </w:rPr>
+              <w:t>建立</w:t>
+            </w:r>
+            <w:r>
+              <w:rPr>
+                <w:rStyle w:val="a9"/>
+                <w:noProof/>
+              </w:rPr>
+              <w:t>Realtime Database</w:t>
+            </w:r>
+            <w:r>
+              <w:rPr>
+                <w:noProof/>
+                <w:webHidden/>
+              </w:rPr>
+              <w:tab/>
+            </w:r>
+            <w:r>
+              <w:rPr>
+                <w:noProof/>
+                <w:webHidden/>
+              </w:rPr>
+              <w:fldChar w:fldCharType="begin"/>
+            </w:r>
+            <w:r>
+              <w:rPr>
+                <w:noProof/>
+                <w:webHidden/>
+              </w:rPr>
+              <w:instrText xml:space="preserve"> PAGEREF _Toc492628613 \h </w:instrText>
+            </w:r>
+            <w:r>
+              <w:rPr>
+                <w:noProof/>
+                <w:webHidden/>
+              </w:rPr>
+            </w:r>
+            <w:r>
+              <w:rPr>
+                <w:noProof/>
+                <w:webHidden/>
+              </w:rPr>
+              <w:fldChar w:fldCharType="separate"/>
+            </w:r>
+            <w:r>
+              <w:rPr>
+                <w:noProof/>
+                <w:webHidden/>
+              </w:rPr>
+              <w:t>5</w:t>
+            </w:r>
+            <w:r>
+              <w:rPr>
+                <w:noProof/>
+                <w:webHidden/>
+              </w:rPr>
+              <w:fldChar w:fldCharType="end"/>
+            </w:r>
+          </w:hyperlink>
+        </w:p>
+        <w:p>
+          <w:pPr>
+            <w:pStyle w:val="21"/>
+            <w:tabs>
+              <w:tab w:val="left" w:pos="960"/>
+              <w:tab w:val="right" w:leader="dot" w:pos="8296"/>
+            </w:tabs>
+            <w:rPr>
+              <w:noProof/>
+            </w:rPr>
+          </w:pPr>
+          <w:hyperlink w:anchor="_Toc492628614" w:history="1">
+            <w:r>
+              <w:rPr>
+                <w:rStyle w:val="a9"/>
+                <w:noProof/>
+              </w:rPr>
+              <w:t>1.</w:t>
+            </w:r>
+            <w:r>
+              <w:rPr>
+                <w:noProof/>
+              </w:rPr>
+              <w:tab/>
+            </w:r>
+            <w:r>
+              <w:rPr>
+                <w:rStyle w:val="a9"/>
+                <w:rFonts w:hint="eastAsia"/>
+                <w:noProof/>
+              </w:rPr>
+              <w:t>在</w:t>
+            </w:r>
+            <w:r>
+              <w:rPr>
+                <w:rStyle w:val="a9"/>
+                <w:noProof/>
+              </w:rPr>
+              <w:t xml:space="preserve">Firebase </w:t>
+            </w:r>
+            <w:r>
+              <w:rPr>
+                <w:rStyle w:val="a9"/>
+                <w:rFonts w:hint="eastAsia"/>
+                <w:noProof/>
+              </w:rPr>
+              <w:t>上建立專案</w:t>
+            </w:r>
+            <w:r>
+              <w:rPr>
+                <w:noProof/>
+                <w:webHidden/>
+              </w:rPr>
+              <w:tab/>
+            </w:r>
+            <w:r>
+              <w:rPr>
+                <w:noProof/>
+                <w:webHidden/>
+              </w:rPr>
+              <w:fldChar w:fldCharType="begin"/>
+            </w:r>
+            <w:r>
+              <w:rPr>
+                <w:noProof/>
+                <w:webHidden/>
+              </w:rPr>
+              <w:instrText xml:space="preserve"> PAGEREF _Toc492628614 \h </w:instrText>
+            </w:r>
+            <w:r>
+              <w:rPr>
+                <w:noProof/>
+                <w:webHidden/>
+              </w:rPr>
+            </w:r>
+            <w:r>
+              <w:rPr>
+                <w:noProof/>
+                <w:webHidden/>
+              </w:rPr>
+              <w:fldChar w:fldCharType="separate"/>
+            </w:r>
+            <w:r>
+              <w:rPr>
+                <w:noProof/>
+                <w:webHidden/>
+              </w:rPr>
+              <w:t>5</w:t>
+            </w:r>
+            <w:r>
+              <w:rPr>
+                <w:noProof/>
+                <w:webHidden/>
+              </w:rPr>
+              <w:fldChar w:fldCharType="end"/>
+            </w:r>
+          </w:hyperlink>
+        </w:p>
+        <w:p>
+          <w:pPr>
+            <w:pStyle w:val="21"/>
+            <w:tabs>
+              <w:tab w:val="left" w:pos="960"/>
+              <w:tab w:val="right" w:leader="dot" w:pos="8296"/>
+            </w:tabs>
+            <w:rPr>
+              <w:noProof/>
+            </w:rPr>
+          </w:pPr>
+          <w:hyperlink w:anchor="_Toc492628615" w:history="1">
+            <w:r>
+              <w:rPr>
+                <w:rStyle w:val="a9"/>
+                <w:noProof/>
+              </w:rPr>
+              <w:t>2.</w:t>
+            </w:r>
+            <w:r>
+              <w:rPr>
+                <w:noProof/>
+              </w:rPr>
+              <w:tab/>
+            </w:r>
+            <w:r>
+              <w:rPr>
+                <w:rStyle w:val="a9"/>
+                <w:noProof/>
+              </w:rPr>
+              <w:t xml:space="preserve">Android Studio </w:t>
+            </w:r>
+            <w:r>
+              <w:rPr>
+                <w:rStyle w:val="a9"/>
+                <w:rFonts w:hint="eastAsia"/>
+                <w:noProof/>
+              </w:rPr>
+              <w:t>中的設定</w:t>
+            </w:r>
+            <w:r>
+              <w:rPr>
+                <w:noProof/>
+                <w:webHidden/>
+              </w:rPr>
+              <w:tab/>
+            </w:r>
+            <w:r>
+              <w:rPr>
+                <w:noProof/>
+                <w:webHidden/>
+              </w:rPr>
+              <w:fldChar w:fldCharType="begin"/>
+            </w:r>
+            <w:r>
+              <w:rPr>
+                <w:noProof/>
+                <w:webHidden/>
+              </w:rPr>
+              <w:instrText xml:space="preserve"> PAGEREF _Toc492628615 \h </w:instrText>
+            </w:r>
+            <w:r>
+              <w:rPr>
+                <w:noProof/>
+                <w:webHidden/>
+              </w:rPr>
+            </w:r>
+            <w:r>
+              <w:rPr>
+                <w:noProof/>
+                <w:webHidden/>
+              </w:rPr>
+              <w:fldChar w:fldCharType="separate"/>
+            </w:r>
+            <w:r>
+              <w:rPr>
+                <w:noProof/>
+                <w:webHidden/>
+              </w:rPr>
+              <w:t>8</w:t>
+            </w:r>
+            <w:r>
+              <w:rPr>
+                <w:noProof/>
+                <w:webHidden/>
+              </w:rPr>
+              <w:fldChar w:fldCharType="end"/>
+            </w:r>
+          </w:hyperlink>
+        </w:p>
+        <w:p>
+          <w:pPr>
+            <w:pStyle w:val="21"/>
+            <w:tabs>
+              <w:tab w:val="left" w:pos="960"/>
+              <w:tab w:val="right" w:leader="dot" w:pos="8296"/>
+            </w:tabs>
+            <w:rPr>
+              <w:noProof/>
+            </w:rPr>
+          </w:pPr>
+          <w:hyperlink w:anchor="_Toc492628616" w:history="1">
+            <w:r>
+              <w:rPr>
+                <w:rStyle w:val="a9"/>
+                <w:noProof/>
+              </w:rPr>
+              <w:t>3.</w:t>
+            </w:r>
+            <w:r>
+              <w:rPr>
+                <w:noProof/>
+              </w:rPr>
+              <w:tab/>
+            </w:r>
+            <w:r>
+              <w:rPr>
+                <w:rStyle w:val="a9"/>
+                <w:rFonts w:hint="eastAsia"/>
+                <w:noProof/>
+              </w:rPr>
+              <w:t>設定</w:t>
+            </w:r>
+            <w:r>
+              <w:rPr>
+                <w:rStyle w:val="a9"/>
+                <w:noProof/>
+              </w:rPr>
+              <w:t xml:space="preserve">Database </w:t>
+            </w:r>
+            <w:r>
+              <w:rPr>
+                <w:rStyle w:val="a9"/>
+                <w:rFonts w:hint="eastAsia"/>
+                <w:noProof/>
+              </w:rPr>
+              <w:t>讀取權限</w:t>
+            </w:r>
+            <w:r>
+              <w:rPr>
+                <w:noProof/>
+                <w:webHidden/>
+              </w:rPr>
+              <w:tab/>
+            </w:r>
+            <w:r>
+              <w:rPr>
+                <w:noProof/>
+                <w:webHidden/>
+              </w:rPr>
+              <w:fldChar w:fldCharType="begin"/>
+            </w:r>
+            <w:r>
+              <w:rPr>
+                <w:noProof/>
+                <w:webHidden/>
+              </w:rPr>
+              <w:instrText xml:space="preserve"> PAGEREF _Toc492628616 \h </w:instrText>
+            </w:r>
+            <w:r>
+              <w:rPr>
+                <w:noProof/>
+                <w:webHidden/>
+              </w:rPr>
+            </w:r>
+            <w:r>
+              <w:rPr>
+                <w:noProof/>
+                <w:webHidden/>
+              </w:rPr>
+              <w:fldChar w:fldCharType="separate"/>
+            </w:r>
+            <w:r>
+              <w:rPr>
+                <w:noProof/>
+                <w:webHidden/>
+              </w:rPr>
+              <w:t>9</w:t>
+            </w:r>
+            <w:r>
+              <w:rPr>
+                <w:noProof/>
+                <w:webHidden/>
+              </w:rPr>
+              <w:fldChar w:fldCharType="end"/>
+            </w:r>
+          </w:hyperlink>
+        </w:p>
+        <w:p>
+          <w:pPr>
+            <w:pStyle w:val="31"/>
+            <w:tabs>
+              <w:tab w:val="left" w:pos="1680"/>
+              <w:tab w:val="right" w:leader="dot" w:pos="8296"/>
+            </w:tabs>
+            <w:rPr>
+              <w:noProof/>
+            </w:rPr>
+          </w:pPr>
+          <w:hyperlink w:anchor="_Toc492628617" w:history="1">
+            <w:r>
+              <w:rPr>
+                <w:rStyle w:val="a9"/>
+                <w:noProof/>
+              </w:rPr>
+              <w:t>3.1</w:t>
+            </w:r>
+            <w:r>
+              <w:rPr>
+                <w:noProof/>
+              </w:rPr>
+              <w:tab/>
+            </w:r>
+            <w:r>
+              <w:rPr>
+                <w:rStyle w:val="a9"/>
+                <w:noProof/>
+              </w:rPr>
+              <w:t>Defalut</w:t>
+            </w:r>
+            <w:r>
+              <w:rPr>
+                <w:rStyle w:val="a9"/>
+                <w:rFonts w:hint="eastAsia"/>
+                <w:noProof/>
+              </w:rPr>
+              <w:t>設定</w:t>
+            </w:r>
+            <w:r>
+              <w:rPr>
+                <w:noProof/>
+                <w:webHidden/>
+              </w:rPr>
+              <w:tab/>
+            </w:r>
+            <w:r>
+              <w:rPr>
+                <w:noProof/>
+                <w:webHidden/>
+              </w:rPr>
+              <w:fldChar w:fldCharType="begin"/>
+            </w:r>
+            <w:r>
+              <w:rPr>
+                <w:noProof/>
+                <w:webHidden/>
+              </w:rPr>
+              <w:instrText xml:space="preserve"> PAGEREF _Toc492628617 \h </w:instrText>
+            </w:r>
+            <w:r>
+              <w:rPr>
+                <w:noProof/>
+                <w:webHidden/>
+              </w:rPr>
+            </w:r>
+            <w:r>
+              <w:rPr>
+                <w:noProof/>
+                <w:webHidden/>
+              </w:rPr>
+              <w:fldChar w:fldCharType="separate"/>
+            </w:r>
+            <w:r>
+              <w:rPr>
+                <w:noProof/>
+                <w:webHidden/>
+              </w:rPr>
+              <w:t>10</w:t>
+            </w:r>
+            <w:r>
+              <w:rPr>
+                <w:noProof/>
+                <w:webHidden/>
+              </w:rPr>
+              <w:fldChar w:fldCharType="end"/>
+            </w:r>
+          </w:hyperlink>
+        </w:p>
+        <w:p>
+          <w:pPr>
+            <w:pStyle w:val="31"/>
+            <w:tabs>
+              <w:tab w:val="left" w:pos="1680"/>
+              <w:tab w:val="right" w:leader="dot" w:pos="8296"/>
+            </w:tabs>
+            <w:rPr>
+              <w:noProof/>
+            </w:rPr>
+          </w:pPr>
+          <w:hyperlink w:anchor="_Toc492628618" w:history="1">
+            <w:r>
+              <w:rPr>
+                <w:rStyle w:val="a9"/>
+                <w:noProof/>
+              </w:rPr>
+              <w:t>3.2</w:t>
+            </w:r>
+            <w:r>
+              <w:rPr>
+                <w:noProof/>
+              </w:rPr>
+              <w:tab/>
+            </w:r>
+            <w:r>
+              <w:rPr>
+                <w:rStyle w:val="a9"/>
+                <w:noProof/>
+              </w:rPr>
+              <w:t>Public</w:t>
+            </w:r>
+            <w:r>
+              <w:rPr>
+                <w:rStyle w:val="a9"/>
+                <w:rFonts w:hint="eastAsia"/>
+                <w:noProof/>
+              </w:rPr>
+              <w:t>設定</w:t>
+            </w:r>
+            <w:r>
+              <w:rPr>
+                <w:noProof/>
+                <w:webHidden/>
+              </w:rPr>
+              <w:tab/>
+            </w:r>
+            <w:r>
+              <w:rPr>
+                <w:noProof/>
+                <w:webHidden/>
+              </w:rPr>
+              <w:fldChar w:fldCharType="begin"/>
+            </w:r>
+            <w:r>
+              <w:rPr>
+                <w:noProof/>
+                <w:webHidden/>
+              </w:rPr>
+              <w:instrText xml:space="preserve"> PAGEREF _Toc492628618 \h </w:instrText>
+            </w:r>
+            <w:r>
+              <w:rPr>
+                <w:noProof/>
+                <w:webHidden/>
+              </w:rPr>
+            </w:r>
+            <w:r>
+              <w:rPr>
+                <w:noProof/>
+                <w:webHidden/>
+              </w:rPr>
+              <w:fldChar w:fldCharType="separate"/>
+            </w:r>
+            <w:r>
+              <w:rPr>
+                <w:noProof/>
+                <w:webHidden/>
+              </w:rPr>
+              <w:t>11</w:t>
+            </w:r>
+            <w:r>
+              <w:rPr>
+                <w:noProof/>
+                <w:webHidden/>
+              </w:rPr>
+              <w:fldChar w:fldCharType="end"/>
+            </w:r>
+          </w:hyperlink>
+        </w:p>
+        <w:p>
+          <w:pPr>
+            <w:pStyle w:val="31"/>
+            <w:tabs>
+              <w:tab w:val="left" w:pos="1680"/>
+              <w:tab w:val="right" w:leader="dot" w:pos="8296"/>
+            </w:tabs>
+            <w:rPr>
+              <w:noProof/>
+            </w:rPr>
+          </w:pPr>
+          <w:hyperlink w:anchor="_Toc492628619" w:history="1">
+            <w:r>
+              <w:rPr>
+                <w:rStyle w:val="a9"/>
+                <w:noProof/>
+              </w:rPr>
+              <w:t>3.3</w:t>
+            </w:r>
+            <w:r>
+              <w:rPr>
+                <w:noProof/>
+              </w:rPr>
+              <w:tab/>
+            </w:r>
+            <w:r>
+              <w:rPr>
+                <w:rStyle w:val="a9"/>
+                <w:noProof/>
+              </w:rPr>
+              <w:t>User</w:t>
+            </w:r>
+            <w:r>
+              <w:rPr>
+                <w:rStyle w:val="a9"/>
+                <w:rFonts w:hint="eastAsia"/>
+                <w:noProof/>
+              </w:rPr>
+              <w:t>設定</w:t>
+            </w:r>
+            <w:r>
+              <w:rPr>
+                <w:noProof/>
+                <w:webHidden/>
+              </w:rPr>
+              <w:tab/>
+            </w:r>
+            <w:r>
+              <w:rPr>
+                <w:noProof/>
+                <w:webHidden/>
+              </w:rPr>
+              <w:fldChar w:fldCharType="begin"/>
+            </w:r>
+            <w:r>
+              <w:rPr>
+                <w:noProof/>
+                <w:webHidden/>
+              </w:rPr>
+              <w:instrText xml:space="preserve"> PAGEREF _Toc492628619 \h </w:instrText>
+            </w:r>
+            <w:r>
+              <w:rPr>
+                <w:noProof/>
+                <w:webHidden/>
+              </w:rPr>
+            </w:r>
+            <w:r>
+              <w:rPr>
+                <w:noProof/>
+                <w:webHidden/>
+              </w:rPr>
+              <w:fldChar w:fldCharType="separate"/>
+            </w:r>
+            <w:r>
+              <w:rPr>
+                <w:noProof/>
+                <w:webHidden/>
+              </w:rPr>
+              <w:t>12</w:t>
+            </w:r>
+            <w:r>
+              <w:rPr>
+                <w:noProof/>
+                <w:webHidden/>
+              </w:rPr>
+              <w:fldChar w:fldCharType="end"/>
+            </w:r>
+          </w:hyperlink>
+        </w:p>
+        <w:p>
+          <w:pPr>
+            <w:pStyle w:val="31"/>
+            <w:tabs>
+              <w:tab w:val="left" w:pos="1680"/>
+              <w:tab w:val="right" w:leader="dot" w:pos="8296"/>
+            </w:tabs>
+            <w:rPr>
+              <w:noProof/>
+            </w:rPr>
+          </w:pPr>
+          <w:hyperlink w:anchor="_Toc492628620" w:history="1">
+            <w:r>
+              <w:rPr>
+                <w:rStyle w:val="a9"/>
+                <w:noProof/>
+              </w:rPr>
+              <w:t>3.4</w:t>
+            </w:r>
+            <w:r>
+              <w:rPr>
+                <w:noProof/>
+              </w:rPr>
+              <w:tab/>
+            </w:r>
+            <w:r>
+              <w:rPr>
+                <w:rStyle w:val="a9"/>
+                <w:noProof/>
+              </w:rPr>
+              <w:t>Private</w:t>
+            </w:r>
+            <w:r>
+              <w:rPr>
+                <w:rStyle w:val="a9"/>
+                <w:rFonts w:hint="eastAsia"/>
+                <w:noProof/>
+              </w:rPr>
+              <w:t>設定</w:t>
+            </w:r>
+            <w:r>
+              <w:rPr>
+                <w:noProof/>
+                <w:webHidden/>
+              </w:rPr>
+              <w:tab/>
+            </w:r>
+            <w:r>
+              <w:rPr>
+                <w:noProof/>
+                <w:webHidden/>
+              </w:rPr>
+              <w:fldChar w:fldCharType="begin"/>
+            </w:r>
+            <w:r>
+              <w:rPr>
+                <w:noProof/>
+                <w:webHidden/>
+              </w:rPr>
+              <w:instrText xml:space="preserve"> PAGEREF _Toc492628620 \h </w:instrText>
+            </w:r>
+            <w:r>
+              <w:rPr>
+                <w:noProof/>
+                <w:webHidden/>
+              </w:rPr>
+            </w:r>
+            <w:r>
+              <w:rPr>
+                <w:noProof/>
+                <w:webHidden/>
+              </w:rPr>
+              <w:fldChar w:fldCharType="separate"/>
+            </w:r>
+            <w:r>
+              <w:rPr>
+                <w:noProof/>
+                <w:webHidden/>
+              </w:rPr>
+              <w:t>13</w:t>
+            </w:r>
+            <w:r>
+              <w:rPr>
+                <w:noProof/>
+                <w:webHidden/>
+              </w:rPr>
+              <w:fldChar w:fldCharType="end"/>
+            </w:r>
+          </w:hyperlink>
+        </w:p>
+        <w:p>
           <w:r>
             <w:rPr>
               <w:b/>
@@ -493,10 +1665,12 @@
           <w:numId w:val="1"/>
         </w:numPr>
       </w:pPr>
+      <w:bookmarkStart w:id="1" w:name="_Toc492628608"/>
       <w:r>
         <w:lastRenderedPageBreak/>
         <w:t>簡介</w:t>
       </w:r>
+      <w:bookmarkEnd w:id="1"/>
     </w:p>
     <w:p>
       <w:pPr>
@@ -509,16 +1683,18 @@
           <w:rFonts w:ascii="新細明體" w:eastAsia="新細明體" w:hAnsi="新細明體"/>
         </w:rPr>
       </w:pPr>
-      <w:bookmarkStart w:id="0" w:name="_Toc472587674"/>
-      <w:bookmarkStart w:id="1" w:name="_Toc487529248"/>
+      <w:bookmarkStart w:id="2" w:name="_Toc472587674"/>
+      <w:bookmarkStart w:id="3" w:name="_Toc487529248"/>
+      <w:bookmarkStart w:id="4" w:name="_Toc492628609"/>
       <w:r>
         <w:rPr>
           <w:rFonts w:ascii="新細明體" w:eastAsia="新細明體" w:hAnsi="新細明體"/>
         </w:rPr>
         <w:t>Firebase說明文件</w:t>
       </w:r>
-      <w:bookmarkEnd w:id="0"/>
-      <w:bookmarkEnd w:id="1"/>
+      <w:bookmarkEnd w:id="2"/>
+      <w:bookmarkEnd w:id="3"/>
+      <w:bookmarkEnd w:id="4"/>
     </w:p>
     <w:p>
       <w:pPr>
@@ -596,16 +1772,18 @@
           <w:rFonts w:ascii="新細明體" w:eastAsia="新細明體" w:hAnsi="新細明體"/>
         </w:rPr>
       </w:pPr>
-      <w:bookmarkStart w:id="2" w:name="_Toc472587675"/>
-      <w:bookmarkStart w:id="3" w:name="_Toc487529249"/>
+      <w:bookmarkStart w:id="5" w:name="_Toc472587675"/>
+      <w:bookmarkStart w:id="6" w:name="_Toc487529249"/>
+      <w:bookmarkStart w:id="7" w:name="_Toc492628610"/>
       <w:r>
         <w:rPr>
           <w:rFonts w:ascii="新細明體" w:eastAsia="新細明體" w:hAnsi="新細明體"/>
         </w:rPr>
         <w:t>Firebase 內容</w:t>
       </w:r>
-      <w:bookmarkEnd w:id="2"/>
-      <w:bookmarkEnd w:id="3"/>
+      <w:bookmarkEnd w:id="5"/>
+      <w:bookmarkEnd w:id="6"/>
+      <w:bookmarkEnd w:id="7"/>
     </w:p>
     <w:p>
       <w:pPr>
@@ -770,13 +1948,20 @@
           <w:numId w:val="2"/>
         </w:numPr>
       </w:pPr>
+      <w:bookmarkStart w:id="8" w:name="_Toc492628611"/>
       <w:r>
         <w:lastRenderedPageBreak/>
         <w:t xml:space="preserve">Firebase </w:t>
       </w:r>
-      <w:r>
-        <w:t>Realtime Database</w:t>
-      </w:r>
+      <w:proofErr w:type="spellStart"/>
+      <w:r>
+        <w:t>Realtime</w:t>
+      </w:r>
+      <w:proofErr w:type="spellEnd"/>
+      <w:r>
+        <w:t xml:space="preserve"> Database</w:t>
+      </w:r>
+      <w:bookmarkEnd w:id="8"/>
     </w:p>
     <w:p>
       <w:r>
@@ -803,9 +1988,11 @@
           <w:numId w:val="2"/>
         </w:numPr>
       </w:pPr>
+      <w:bookmarkStart w:id="9" w:name="_Toc492628612"/>
       <w:r>
         <w:t>說明</w:t>
       </w:r>
+      <w:bookmarkEnd w:id="9"/>
     </w:p>
     <w:p>
       <w:pPr>
@@ -820,7 +2007,15 @@
         <w:t>使用</w:t>
       </w:r>
       <w:r>
-        <w:t xml:space="preserve"> NoSQL Cloud database </w:t>
+        <w:t xml:space="preserve"> </w:t>
+      </w:r>
+      <w:proofErr w:type="spellStart"/>
+      <w:r>
+        <w:t>NoSQL</w:t>
+      </w:r>
+      <w:proofErr w:type="spellEnd"/>
+      <w:r>
+        <w:t xml:space="preserve"> Cloud database </w:t>
       </w:r>
       <w:r>
         <w:t>做資料同步或是存儲資料</w:t>
@@ -838,9 +2033,11 @@
       <w:r>
         <w:t>所有裝置可以</w:t>
       </w:r>
+      <w:proofErr w:type="spellStart"/>
       <w:r>
         <w:t>realtime</w:t>
       </w:r>
+      <w:proofErr w:type="spellEnd"/>
       <w:r>
         <w:t>資料同步</w:t>
       </w:r>
@@ -901,9 +2098,19 @@
       <w:r>
         <w:t>可以在不同的平台使用。</w:t>
       </w:r>
-      <w:r>
-        <w:t>iOS, Android, Javascript</w:t>
-      </w:r>
+      <w:proofErr w:type="spellStart"/>
+      <w:r>
+        <w:t>iOS</w:t>
+      </w:r>
+      <w:proofErr w:type="spellEnd"/>
+      <w:r>
+        <w:t xml:space="preserve">, Android, </w:t>
+      </w:r>
+      <w:proofErr w:type="spellStart"/>
+      <w:r>
+        <w:t>Javascript</w:t>
+      </w:r>
+      <w:proofErr w:type="spellEnd"/>
       <w:r>
         <w:t>。可同步更新資料。</w:t>
       </w:r>
@@ -952,14 +2159,24 @@
         <w:ind w:leftChars="0"/>
       </w:pPr>
       <w:r>
-        <w:t xml:space="preserve">Firebase Realtime Database </w:t>
+        <w:t xml:space="preserve">Firebase </w:t>
+      </w:r>
+      <w:proofErr w:type="spellStart"/>
+      <w:r>
+        <w:t>Realtime</w:t>
+      </w:r>
+      <w:proofErr w:type="spellEnd"/>
+      <w:r>
+        <w:t xml:space="preserve"> Database </w:t>
       </w:r>
       <w:r>
         <w:t>是</w:t>
       </w:r>
+      <w:proofErr w:type="spellStart"/>
       <w:r>
         <w:t>NoSQL</w:t>
       </w:r>
+      <w:proofErr w:type="spellEnd"/>
       <w:r>
         <w:t>資料，它有不同於「關聯式資料庫」</w:t>
       </w:r>
@@ -1010,7 +2227,23 @@
         <w:t>(Ex: FB, Twitter…)</w:t>
       </w:r>
       <w:r>
-        <w:t>方式取得認証，然後把這認証傳給</w:t>
+        <w:t>方式取得認</w:t>
+      </w:r>
+      <w:proofErr w:type="gramStart"/>
+      <w:r>
+        <w:t>証</w:t>
+      </w:r>
+      <w:proofErr w:type="gramEnd"/>
+      <w:r>
+        <w:t>，然後把這認</w:t>
+      </w:r>
+      <w:proofErr w:type="gramStart"/>
+      <w:r>
+        <w:t>証</w:t>
+      </w:r>
+      <w:proofErr w:type="gramEnd"/>
+      <w:r>
+        <w:t>傳給</w:t>
       </w:r>
       <w:r>
         <w:t>Firebase Authentication SDK</w:t>
@@ -1022,10 +2255,26 @@
         <w:t>Firebase</w:t>
       </w:r>
       <w:r>
-        <w:t>會檢驗這個認証回傳資料。</w:t>
-      </w:r>
-      <w:r>
-        <w:t>驗証成功後，就可以取得</w:t>
+        <w:t>會檢驗這個認</w:t>
+      </w:r>
+      <w:proofErr w:type="gramStart"/>
+      <w:r>
+        <w:t>証</w:t>
+      </w:r>
+      <w:proofErr w:type="gramEnd"/>
+      <w:r>
+        <w:t>回傳資料。</w:t>
+      </w:r>
+      <w:r>
+        <w:t>驗</w:t>
+      </w:r>
+      <w:proofErr w:type="gramStart"/>
+      <w:r>
+        <w:t>証</w:t>
+      </w:r>
+      <w:proofErr w:type="gramEnd"/>
+      <w:r>
+        <w:t>成功後，就可以取得</w:t>
       </w:r>
       <w:r>
         <w:t>/</w:t>
@@ -1046,7 +2295,15 @@
         <w:t>提供的服務與產品</w:t>
       </w:r>
       <w:r>
-        <w:t xml:space="preserve"> (Ex: Realtime Database, Storage )</w:t>
+        <w:t xml:space="preserve"> (Ex: </w:t>
+      </w:r>
+      <w:proofErr w:type="spellStart"/>
+      <w:r>
+        <w:t>Realtime</w:t>
+      </w:r>
+      <w:proofErr w:type="spellEnd"/>
+      <w:r>
+        <w:t xml:space="preserve"> Database, Storage )</w:t>
       </w:r>
       <w:r>
         <w:t>。</w:t>
@@ -1068,13 +2325,20 @@
           <w:numId w:val="1"/>
         </w:numPr>
       </w:pPr>
+      <w:bookmarkStart w:id="10" w:name="_Toc492628613"/>
       <w:r>
         <w:lastRenderedPageBreak/>
         <w:t>建立</w:t>
       </w:r>
-      <w:r>
-        <w:t>Realtime Database</w:t>
-      </w:r>
+      <w:proofErr w:type="spellStart"/>
+      <w:r>
+        <w:t>Realtime</w:t>
+      </w:r>
+      <w:proofErr w:type="spellEnd"/>
+      <w:r>
+        <w:t xml:space="preserve"> Database</w:t>
+      </w:r>
+      <w:bookmarkEnd w:id="10"/>
     </w:p>
     <w:p>
       <w:pPr>
@@ -1123,6 +2387,7 @@
           <w:numId w:val="5"/>
         </w:numPr>
       </w:pPr>
+      <w:bookmarkStart w:id="11" w:name="_Toc492628614"/>
       <w:r>
         <w:t>在</w:t>
       </w:r>
@@ -1132,6 +2397,7 @@
       <w:r>
         <w:t>上建立專案</w:t>
       </w:r>
+      <w:bookmarkEnd w:id="11"/>
     </w:p>
     <w:p>
       <w:pPr>
@@ -2048,9 +3314,11 @@
         <w:lastRenderedPageBreak/>
         <w:t>下載</w:t>
       </w:r>
+      <w:proofErr w:type="spellStart"/>
       <w:r>
         <w:t>google-services.json</w:t>
       </w:r>
+      <w:proofErr w:type="spellEnd"/>
       <w:r>
         <w:t>檔案，放到專案中</w:t>
       </w:r>
@@ -2403,6 +3671,7 @@
           <w:numId w:val="5"/>
         </w:numPr>
       </w:pPr>
+      <w:bookmarkStart w:id="12" w:name="_Toc492628615"/>
       <w:r>
         <w:lastRenderedPageBreak/>
         <w:t xml:space="preserve">Android Studio </w:t>
@@ -2410,6 +3679,7 @@
       <w:r>
         <w:t>中的設定</w:t>
       </w:r>
+      <w:bookmarkEnd w:id="12"/>
     </w:p>
     <w:p>
       <w:pPr>
@@ -2453,9 +3723,11 @@
       <w:r>
         <w:t>層級的</w:t>
       </w:r>
+      <w:proofErr w:type="spellStart"/>
       <w:r>
         <w:t>build.gradle</w:t>
       </w:r>
+      <w:proofErr w:type="spellEnd"/>
       <w:r>
         <w:t>中加入</w:t>
       </w:r>
@@ -2465,8 +3737,13 @@
         <w:pStyle w:val="a8"/>
         <w:ind w:leftChars="0" w:left="840"/>
       </w:pPr>
-      <w:r>
-        <w:t>compile 'com.google.firebase:firebase-database:11.0.2'</w:t>
+      <w:proofErr w:type="gramStart"/>
+      <w:r>
+        <w:t>compile</w:t>
+      </w:r>
+      <w:proofErr w:type="gramEnd"/>
+      <w:r>
+        <w:t xml:space="preserve"> 'com.google.firebase:firebase-database:11.0.2'</w:t>
       </w:r>
     </w:p>
     <w:p>
@@ -2622,8 +3899,13 @@
       <w:r>
         <w:t>設定</w:t>
       </w:r>
-      <w:r>
-        <w:t xml:space="preserve">ProGuard </w:t>
+      <w:proofErr w:type="spellStart"/>
+      <w:r>
+        <w:t>ProGuard</w:t>
+      </w:r>
+      <w:proofErr w:type="spellEnd"/>
+      <w:r>
+        <w:t xml:space="preserve"> </w:t>
       </w:r>
       <w:r>
         <w:t>混淆器</w:t>
@@ -2665,7 +3947,15 @@
         <w:ind w:leftChars="400" w:left="960"/>
       </w:pPr>
       <w:r>
-        <w:t>-keepattributes Signature</w:t>
+        <w:t>-</w:t>
+      </w:r>
+      <w:proofErr w:type="spellStart"/>
+      <w:r>
+        <w:t>keepattributes</w:t>
+      </w:r>
+      <w:proofErr w:type="spellEnd"/>
+      <w:r>
+        <w:t xml:space="preserve"> Signature</w:t>
       </w:r>
     </w:p>
     <w:p>
@@ -2680,7 +3970,23 @@
         <w:ind w:leftChars="400" w:left="960"/>
       </w:pPr>
       <w:r>
-        <w:t># This rule will properly ProGuard all the model classes in</w:t>
+        <w:t xml:space="preserve"># </w:t>
+      </w:r>
+      <w:proofErr w:type="gramStart"/>
+      <w:r>
+        <w:t>This</w:t>
+      </w:r>
+      <w:proofErr w:type="gramEnd"/>
+      <w:r>
+        <w:t xml:space="preserve"> rule will properly </w:t>
+      </w:r>
+      <w:proofErr w:type="spellStart"/>
+      <w:r>
+        <w:t>ProGuard</w:t>
+      </w:r>
+      <w:proofErr w:type="spellEnd"/>
+      <w:r>
+        <w:t xml:space="preserve"> all the model classes in</w:t>
       </w:r>
     </w:p>
     <w:p>
@@ -2689,7 +3995,23 @@
         <w:ind w:leftChars="400" w:left="960"/>
       </w:pPr>
       <w:r>
-        <w:t># the package com.yourcompany.models. Modify to fit the structure</w:t>
+        <w:t xml:space="preserve"># </w:t>
+      </w:r>
+      <w:proofErr w:type="gramStart"/>
+      <w:r>
+        <w:t>the</w:t>
+      </w:r>
+      <w:proofErr w:type="gramEnd"/>
+      <w:r>
+        <w:t xml:space="preserve"> package </w:t>
+      </w:r>
+      <w:proofErr w:type="spellStart"/>
+      <w:r>
+        <w:t>com.yourcompany.models</w:t>
+      </w:r>
+      <w:proofErr w:type="spellEnd"/>
+      <w:r>
+        <w:t>. Modify to fit the structure</w:t>
       </w:r>
     </w:p>
     <w:p>
@@ -2698,7 +4020,15 @@
         <w:ind w:leftChars="400" w:left="960"/>
       </w:pPr>
       <w:r>
-        <w:t># of your app.</w:t>
+        <w:t xml:space="preserve"># </w:t>
+      </w:r>
+      <w:proofErr w:type="gramStart"/>
+      <w:r>
+        <w:t>of</w:t>
+      </w:r>
+      <w:proofErr w:type="gramEnd"/>
+      <w:r>
+        <w:t xml:space="preserve"> your app.</w:t>
       </w:r>
     </w:p>
     <w:p>
@@ -2707,7 +4037,28 @@
         <w:ind w:leftChars="400" w:left="960"/>
       </w:pPr>
       <w:r>
-        <w:t>-keepclassmembers class com.yourcompany.models.** {</w:t>
+        <w:t>-</w:t>
+      </w:r>
+      <w:proofErr w:type="spellStart"/>
+      <w:r>
+        <w:t>keepclassmembers</w:t>
+      </w:r>
+      <w:proofErr w:type="spellEnd"/>
+      <w:r>
+        <w:t xml:space="preserve"> class </w:t>
+      </w:r>
+      <w:proofErr w:type="spellStart"/>
+      <w:r>
+        <w:t>com.yourcompany.models</w:t>
+      </w:r>
+      <w:proofErr w:type="spellEnd"/>
+      <w:proofErr w:type="gramStart"/>
+      <w:r>
+        <w:t>.*</w:t>
+      </w:r>
+      <w:proofErr w:type="gramEnd"/>
+      <w:r>
+        <w:t>* {</w:t>
       </w:r>
     </w:p>
     <w:p>
@@ -2788,6 +4139,7 @@
           <w:numId w:val="5"/>
         </w:numPr>
       </w:pPr>
+      <w:bookmarkStart w:id="13" w:name="_Toc492628616"/>
       <w:r>
         <w:lastRenderedPageBreak/>
         <w:t>設定</w:t>
@@ -2798,6 +4150,7 @@
       <w:r>
         <w:t>讀取權限</w:t>
       </w:r>
+      <w:bookmarkEnd w:id="13"/>
     </w:p>
     <w:p>
       <w:pPr>
@@ -3046,13 +4399,17 @@
           <w:numId w:val="9"/>
         </w:numPr>
       </w:pPr>
+      <w:bookmarkStart w:id="14" w:name="_Toc492628617"/>
+      <w:proofErr w:type="spellStart"/>
       <w:r>
         <w:lastRenderedPageBreak/>
         <w:t>Defalut</w:t>
       </w:r>
+      <w:proofErr w:type="spellEnd"/>
       <w:r>
         <w:t>設定</w:t>
       </w:r>
+      <w:bookmarkEnd w:id="14"/>
     </w:p>
     <w:p>
       <w:pPr>
@@ -3094,8 +4451,20 @@
           <w:sz w:val="21"/>
           <w:szCs w:val="21"/>
         </w:rPr>
-        <w:t>// These rules require authentication</w:t>
-      </w:r>
+        <w:t xml:space="preserve">// These rules require </w:t>
+      </w:r>
+      <w:proofErr w:type="gramStart"/>
+      <w:r>
+        <w:rPr>
+          <w:rFonts w:ascii="Courier New" w:eastAsia="細明體" w:hAnsi="Courier New" w:cs="Courier New"/>
+          <w:color w:val="D81B60"/>
+          <w:kern w:val="0"/>
+          <w:sz w:val="21"/>
+          <w:szCs w:val="21"/>
+        </w:rPr>
+        <w:t>authentication</w:t>
+      </w:r>
+      <w:proofErr w:type="gramEnd"/>
       <w:r>
         <w:rPr>
           <w:rFonts w:ascii="Courier New" w:eastAsia="細明體" w:hAnsi="Courier New" w:cs="Courier New"/>
@@ -3177,7 +4546,29 @@
           <w:sz w:val="21"/>
           <w:szCs w:val="21"/>
         </w:rPr>
-        <w:t>"auth != null"</w:t>
+        <w:t>"</w:t>
+      </w:r>
+      <w:proofErr w:type="spellStart"/>
+      <w:r>
+        <w:rPr>
+          <w:rFonts w:ascii="Courier New" w:eastAsia="細明體" w:hAnsi="Courier New" w:cs="Courier New"/>
+          <w:color w:val="0D904F"/>
+          <w:kern w:val="0"/>
+          <w:sz w:val="21"/>
+          <w:szCs w:val="21"/>
+        </w:rPr>
+        <w:t>auth</w:t>
+      </w:r>
+      <w:proofErr w:type="spellEnd"/>
+      <w:r>
+        <w:rPr>
+          <w:rFonts w:ascii="Courier New" w:eastAsia="細明體" w:hAnsi="Courier New" w:cs="Courier New"/>
+          <w:color w:val="0D904F"/>
+          <w:kern w:val="0"/>
+          <w:sz w:val="21"/>
+          <w:szCs w:val="21"/>
+        </w:rPr>
+        <w:t xml:space="preserve"> != null"</w:t>
       </w:r>
       <w:r>
         <w:rPr>
@@ -3228,7 +4619,29 @@
           <w:sz w:val="21"/>
           <w:szCs w:val="21"/>
         </w:rPr>
-        <w:t>"auth != null"</w:t>
+        <w:t>"</w:t>
+      </w:r>
+      <w:proofErr w:type="spellStart"/>
+      <w:r>
+        <w:rPr>
+          <w:rFonts w:ascii="Courier New" w:eastAsia="細明體" w:hAnsi="Courier New" w:cs="Courier New"/>
+          <w:color w:val="0D904F"/>
+          <w:kern w:val="0"/>
+          <w:sz w:val="21"/>
+          <w:szCs w:val="21"/>
+        </w:rPr>
+        <w:t>auth</w:t>
+      </w:r>
+      <w:proofErr w:type="spellEnd"/>
+      <w:r>
+        <w:rPr>
+          <w:rFonts w:ascii="Courier New" w:eastAsia="細明體" w:hAnsi="Courier New" w:cs="Courier New"/>
+          <w:color w:val="0D904F"/>
+          <w:kern w:val="0"/>
+          <w:sz w:val="21"/>
+          <w:szCs w:val="21"/>
+        </w:rPr>
+        <w:t xml:space="preserve"> != null"</w:t>
       </w:r>
       <w:r>
         <w:rPr>
@@ -3335,14 +4748,39 @@
           <w:b/>
           <w:color w:val="FF0000"/>
         </w:rPr>
-        <w:t>註冊與認証，才有權限使用</w:t>
-      </w:r>
+        <w:t>註冊與認</w:t>
+      </w:r>
+      <w:proofErr w:type="gramStart"/>
       <w:r>
         <w:rPr>
           <w:b/>
           <w:color w:val="FF0000"/>
         </w:rPr>
-        <w:t>Realtime Database</w:t>
+        <w:t>証</w:t>
+      </w:r>
+      <w:proofErr w:type="gramEnd"/>
+      <w:r>
+        <w:rPr>
+          <w:b/>
+          <w:color w:val="FF0000"/>
+        </w:rPr>
+        <w:t>，才有權限使用</w:t>
+      </w:r>
+      <w:proofErr w:type="spellStart"/>
+      <w:r>
+        <w:rPr>
+          <w:b/>
+          <w:color w:val="FF0000"/>
+        </w:rPr>
+        <w:t>Realtime</w:t>
+      </w:r>
+      <w:proofErr w:type="spellEnd"/>
+      <w:r>
+        <w:rPr>
+          <w:b/>
+          <w:color w:val="FF0000"/>
+        </w:rPr>
+        <w:t xml:space="preserve"> Database</w:t>
       </w:r>
       <w:r>
         <w:rPr>
@@ -3368,6 +4806,7 @@
           <w:numId w:val="9"/>
         </w:numPr>
       </w:pPr>
+      <w:bookmarkStart w:id="15" w:name="_Toc492628618"/>
       <w:r>
         <w:lastRenderedPageBreak/>
         <w:t>Public</w:t>
@@ -3375,6 +4814,7 @@
       <w:r>
         <w:t>設定</w:t>
       </w:r>
+      <w:bookmarkEnd w:id="15"/>
     </w:p>
     <w:p>
       <w:pPr>
@@ -3396,8 +4836,20 @@
           <w:sz w:val="21"/>
           <w:szCs w:val="21"/>
         </w:rPr>
-        <w:t>// These rules give anyone, even people who are not users of your app,</w:t>
-      </w:r>
+        <w:t>// These rules give anyone, even people who are not users of your app</w:t>
+      </w:r>
+      <w:proofErr w:type="gramStart"/>
+      <w:r>
+        <w:rPr>
+          <w:rStyle w:val="com"/>
+          <w:rFonts w:ascii="Courier New" w:hAnsi="Courier New" w:cs="Courier New"/>
+          <w:color w:val="D81B60"/>
+          <w:sz w:val="21"/>
+          <w:szCs w:val="21"/>
+        </w:rPr>
+        <w:t>,</w:t>
+      </w:r>
+      <w:proofErr w:type="gramEnd"/>
       <w:r>
         <w:rPr>
           <w:rFonts w:ascii="Courier New" w:hAnsi="Courier New" w:cs="Courier New"/>
@@ -3724,8 +5176,13 @@
       <w:r>
         <w:t>，任何人都可以使用</w:t>
       </w:r>
-      <w:r>
-        <w:t>Realtime Database</w:t>
+      <w:proofErr w:type="spellStart"/>
+      <w:r>
+        <w:t>Realtime</w:t>
+      </w:r>
+      <w:proofErr w:type="spellEnd"/>
+      <w:r>
+        <w:t xml:space="preserve"> Database</w:t>
       </w:r>
       <w:r>
         <w:t>。</w:t>
@@ -3747,6 +5204,7 @@
           <w:numId w:val="9"/>
         </w:numPr>
       </w:pPr>
+      <w:bookmarkStart w:id="16" w:name="_Toc492628619"/>
       <w:r>
         <w:lastRenderedPageBreak/>
         <w:t>User</w:t>
@@ -3754,6 +5212,7 @@
       <w:r>
         <w:t>設定</w:t>
       </w:r>
+      <w:bookmarkEnd w:id="16"/>
     </w:p>
     <w:p>
       <w:pPr>
@@ -3794,8 +5253,42 @@
           <w:sz w:val="21"/>
           <w:szCs w:val="21"/>
         </w:rPr>
-        <w:t>// user's ID from the Firebase auth token</w:t>
-      </w:r>
+        <w:t xml:space="preserve">// user's ID from the Firebase </w:t>
+      </w:r>
+      <w:proofErr w:type="spellStart"/>
+      <w:r>
+        <w:rPr>
+          <w:rStyle w:val="com"/>
+          <w:rFonts w:ascii="Courier New" w:hAnsi="Courier New" w:cs="Courier New"/>
+          <w:color w:val="D81B60"/>
+          <w:sz w:val="21"/>
+          <w:szCs w:val="21"/>
+        </w:rPr>
+        <w:t>auth</w:t>
+      </w:r>
+      <w:proofErr w:type="spellEnd"/>
+      <w:r>
+        <w:rPr>
+          <w:rStyle w:val="com"/>
+          <w:rFonts w:ascii="Courier New" w:hAnsi="Courier New" w:cs="Courier New"/>
+          <w:color w:val="D81B60"/>
+          <w:sz w:val="21"/>
+          <w:szCs w:val="21"/>
+        </w:rPr>
+        <w:t xml:space="preserve"> </w:t>
+      </w:r>
+      <w:proofErr w:type="gramStart"/>
+      <w:r>
+        <w:rPr>
+          <w:rStyle w:val="com"/>
+          <w:rFonts w:ascii="Courier New" w:hAnsi="Courier New" w:cs="Courier New"/>
+          <w:color w:val="D81B60"/>
+          <w:sz w:val="21"/>
+          <w:szCs w:val="21"/>
+        </w:rPr>
+        <w:t>token</w:t>
+      </w:r>
+      <w:proofErr w:type="gramEnd"/>
       <w:r>
         <w:rPr>
           <w:rFonts w:ascii="Courier New" w:hAnsi="Courier New" w:cs="Courier New"/>
@@ -3960,7 +5453,29 @@
           <w:sz w:val="21"/>
           <w:szCs w:val="21"/>
         </w:rPr>
-        <w:t>"$uid"</w:t>
+        <w:t>"$</w:t>
+      </w:r>
+      <w:proofErr w:type="spellStart"/>
+      <w:r>
+        <w:rPr>
+          <w:rStyle w:val="str"/>
+          <w:rFonts w:ascii="Courier New" w:hAnsi="Courier New" w:cs="Courier New"/>
+          <w:color w:val="0D904F"/>
+          <w:sz w:val="21"/>
+          <w:szCs w:val="21"/>
+        </w:rPr>
+        <w:t>uid</w:t>
+      </w:r>
+      <w:proofErr w:type="spellEnd"/>
+      <w:r>
+        <w:rPr>
+          <w:rStyle w:val="str"/>
+          <w:rFonts w:ascii="Courier New" w:hAnsi="Courier New" w:cs="Courier New"/>
+          <w:color w:val="0D904F"/>
+          <w:sz w:val="21"/>
+          <w:szCs w:val="21"/>
+        </w:rPr>
+        <w:t>"</w:t>
       </w:r>
       <w:r>
         <w:rPr>
@@ -4049,7 +5564,51 @@
           <w:sz w:val="21"/>
           <w:szCs w:val="21"/>
         </w:rPr>
-        <w:t>"$uid === auth.uid"</w:t>
+        <w:t>"$</w:t>
+      </w:r>
+      <w:proofErr w:type="spellStart"/>
+      <w:r>
+        <w:rPr>
+          <w:rStyle w:val="str"/>
+          <w:rFonts w:ascii="Courier New" w:hAnsi="Courier New" w:cs="Courier New"/>
+          <w:color w:val="0D904F"/>
+          <w:sz w:val="21"/>
+          <w:szCs w:val="21"/>
+        </w:rPr>
+        <w:t>uid</w:t>
+      </w:r>
+      <w:proofErr w:type="spellEnd"/>
+      <w:r>
+        <w:rPr>
+          <w:rStyle w:val="str"/>
+          <w:rFonts w:ascii="Courier New" w:hAnsi="Courier New" w:cs="Courier New"/>
+          <w:color w:val="0D904F"/>
+          <w:sz w:val="21"/>
+          <w:szCs w:val="21"/>
+        </w:rPr>
+        <w:t xml:space="preserve"> === </w:t>
+      </w:r>
+      <w:proofErr w:type="spellStart"/>
+      <w:r>
+        <w:rPr>
+          <w:rStyle w:val="str"/>
+          <w:rFonts w:ascii="Courier New" w:hAnsi="Courier New" w:cs="Courier New"/>
+          <w:color w:val="0D904F"/>
+          <w:sz w:val="21"/>
+          <w:szCs w:val="21"/>
+        </w:rPr>
+        <w:t>auth.uid</w:t>
+      </w:r>
+      <w:proofErr w:type="spellEnd"/>
+      <w:r>
+        <w:rPr>
+          <w:rStyle w:val="str"/>
+          <w:rFonts w:ascii="Courier New" w:hAnsi="Courier New" w:cs="Courier New"/>
+          <w:color w:val="0D904F"/>
+          <w:sz w:val="21"/>
+          <w:szCs w:val="21"/>
+        </w:rPr>
+        <w:t>"</w:t>
       </w:r>
       <w:r>
         <w:rPr>
@@ -4118,7 +5677,51 @@
           <w:sz w:val="21"/>
           <w:szCs w:val="21"/>
         </w:rPr>
-        <w:t>"$uid === auth.uid"</w:t>
+        <w:t>"$</w:t>
+      </w:r>
+      <w:proofErr w:type="spellStart"/>
+      <w:r>
+        <w:rPr>
+          <w:rStyle w:val="str"/>
+          <w:rFonts w:ascii="Courier New" w:hAnsi="Courier New" w:cs="Courier New"/>
+          <w:color w:val="0D904F"/>
+          <w:sz w:val="21"/>
+          <w:szCs w:val="21"/>
+        </w:rPr>
+        <w:t>uid</w:t>
+      </w:r>
+      <w:proofErr w:type="spellEnd"/>
+      <w:r>
+        <w:rPr>
+          <w:rStyle w:val="str"/>
+          <w:rFonts w:ascii="Courier New" w:hAnsi="Courier New" w:cs="Courier New"/>
+          <w:color w:val="0D904F"/>
+          <w:sz w:val="21"/>
+          <w:szCs w:val="21"/>
+        </w:rPr>
+        <w:t xml:space="preserve"> === </w:t>
+      </w:r>
+      <w:proofErr w:type="spellStart"/>
+      <w:r>
+        <w:rPr>
+          <w:rStyle w:val="str"/>
+          <w:rFonts w:ascii="Courier New" w:hAnsi="Courier New" w:cs="Courier New"/>
+          <w:color w:val="0D904F"/>
+          <w:sz w:val="21"/>
+          <w:szCs w:val="21"/>
+        </w:rPr>
+        <w:t>auth.uid</w:t>
+      </w:r>
+      <w:proofErr w:type="spellEnd"/>
+      <w:r>
+        <w:rPr>
+          <w:rStyle w:val="str"/>
+          <w:rFonts w:ascii="Courier New" w:hAnsi="Courier New" w:cs="Courier New"/>
+          <w:color w:val="0D904F"/>
+          <w:sz w:val="21"/>
+          <w:szCs w:val="21"/>
+        </w:rPr>
+        <w:t>"</w:t>
       </w:r>
       <w:r>
         <w:rPr>
@@ -4463,28 +6066,53 @@
           <w:b/>
           <w:color w:val="FF0000"/>
         </w:rPr>
-        <w:t>註冊與認証，</w:t>
-      </w:r>
+        <w:t>註冊與認</w:t>
+      </w:r>
+      <w:proofErr w:type="gramStart"/>
       <w:r>
         <w:rPr>
           <w:b/>
           <w:color w:val="FF0000"/>
         </w:rPr>
-        <w:t>且有被指定到的帳號</w:t>
-      </w:r>
+        <w:t>証</w:t>
+      </w:r>
+      <w:proofErr w:type="gramEnd"/>
       <w:r>
         <w:rPr>
           <w:b/>
           <w:color w:val="FF0000"/>
         </w:rPr>
-        <w:t>才有權限使用</w:t>
+        <w:t>，</w:t>
       </w:r>
       <w:r>
         <w:rPr>
           <w:b/>
           <w:color w:val="FF0000"/>
         </w:rPr>
-        <w:t>Realtime Database</w:t>
+        <w:t>且有被指定到的帳號</w:t>
+      </w:r>
+      <w:r>
+        <w:rPr>
+          <w:b/>
+          <w:color w:val="FF0000"/>
+        </w:rPr>
+        <w:t>才有權限使用</w:t>
+      </w:r>
+      <w:proofErr w:type="spellStart"/>
+      <w:r>
+        <w:rPr>
+          <w:b/>
+          <w:color w:val="FF0000"/>
+        </w:rPr>
+        <w:t>Realtime</w:t>
+      </w:r>
+      <w:proofErr w:type="spellEnd"/>
+      <w:r>
+        <w:rPr>
+          <w:b/>
+          <w:color w:val="FF0000"/>
+        </w:rPr>
+        <w:t xml:space="preserve"> Database</w:t>
       </w:r>
       <w:r>
         <w:rPr>
@@ -4704,6 +6332,7 @@
           <w:numId w:val="9"/>
         </w:numPr>
       </w:pPr>
+      <w:bookmarkStart w:id="17" w:name="_Toc492628620"/>
       <w:r>
         <w:lastRenderedPageBreak/>
         <w:t>Private</w:t>
@@ -4711,6 +6340,7 @@
       <w:r>
         <w:t>設定</w:t>
       </w:r>
+      <w:bookmarkEnd w:id="17"/>
     </w:p>
     <w:p>
       <w:pPr>
@@ -4732,8 +6362,20 @@
           <w:sz w:val="21"/>
           <w:szCs w:val="21"/>
         </w:rPr>
-        <w:t>// These rules don't allow anyone read or write access to your database</w:t>
-      </w:r>
+        <w:t xml:space="preserve">// These rules don't allow anyone read or write access to your </w:t>
+      </w:r>
+      <w:proofErr w:type="gramStart"/>
+      <w:r>
+        <w:rPr>
+          <w:rStyle w:val="com"/>
+          <w:rFonts w:ascii="Courier New" w:hAnsi="Courier New" w:cs="Courier New"/>
+          <w:color w:val="D81B60"/>
+          <w:sz w:val="21"/>
+          <w:szCs w:val="21"/>
+        </w:rPr>
+        <w:t>database</w:t>
+      </w:r>
+      <w:proofErr w:type="gramEnd"/>
       <w:r>
         <w:rPr>
           <w:rFonts w:ascii="Courier New" w:hAnsi="Courier New" w:cs="Courier New"/>
@@ -5035,14 +6677,17 @@
       <w:r>
         <w:t>完全不給任何人讀寫</w:t>
       </w:r>
-      <w:r>
-        <w:t>Realtime Database</w:t>
+      <w:proofErr w:type="spellStart"/>
+      <w:r>
+        <w:t>Realtime</w:t>
+      </w:r>
+      <w:proofErr w:type="spellEnd"/>
+      <w:r>
+        <w:t xml:space="preserve"> Database</w:t>
       </w:r>
       <w:r>
         <w:t>。</w:t>
       </w:r>
-      <w:bookmarkStart w:id="4" w:name="_GoBack"/>
-      <w:bookmarkEnd w:id="4"/>
     </w:p>
     <w:sectPr>
       <w:pgSz w:w="11906" w:h="16838"/>
@@ -6494,6 +8139,39 @@
     <w:basedOn w:val="a0"/>
     <w:rsid w:val="005D0FED"/>
   </w:style>
+  <w:style w:type="paragraph" w:styleId="11">
+    <w:name w:val="toc 1"/>
+    <w:basedOn w:val="a"/>
+    <w:next w:val="a"/>
+    <w:autoRedefine/>
+    <w:uiPriority w:val="39"/>
+    <w:unhideWhenUsed/>
+    <w:rsid w:val="00F82C4B"/>
+  </w:style>
+  <w:style w:type="paragraph" w:styleId="21">
+    <w:name w:val="toc 2"/>
+    <w:basedOn w:val="a"/>
+    <w:next w:val="a"/>
+    <w:autoRedefine/>
+    <w:uiPriority w:val="39"/>
+    <w:unhideWhenUsed/>
+    <w:rsid w:val="00F82C4B"/>
+    <w:pPr>
+      <w:ind w:leftChars="200" w:left="480"/>
+    </w:pPr>
+  </w:style>
+  <w:style w:type="paragraph" w:styleId="31">
+    <w:name w:val="toc 3"/>
+    <w:basedOn w:val="a"/>
+    <w:next w:val="a"/>
+    <w:autoRedefine/>
+    <w:uiPriority w:val="39"/>
+    <w:unhideWhenUsed/>
+    <w:rsid w:val="00F82C4B"/>
+    <w:pPr>
+      <w:ind w:leftChars="400" w:left="960"/>
+    </w:pPr>
+  </w:style>
 </w:styles>
 </file>
 
@@ -6990,6 +8668,39 @@
     <w:basedOn w:val="a0"/>
     <w:rsid w:val="005D0FED"/>
   </w:style>
+  <w:style w:type="paragraph" w:styleId="11">
+    <w:name w:val="toc 1"/>
+    <w:basedOn w:val="a"/>
+    <w:next w:val="a"/>
+    <w:autoRedefine/>
+    <w:uiPriority w:val="39"/>
+    <w:unhideWhenUsed/>
+    <w:rsid w:val="00F82C4B"/>
+  </w:style>
+  <w:style w:type="paragraph" w:styleId="21">
+    <w:name w:val="toc 2"/>
+    <w:basedOn w:val="a"/>
+    <w:next w:val="a"/>
+    <w:autoRedefine/>
+    <w:uiPriority w:val="39"/>
+    <w:unhideWhenUsed/>
+    <w:rsid w:val="00F82C4B"/>
+    <w:pPr>
+      <w:ind w:leftChars="200" w:left="480"/>
+    </w:pPr>
+  </w:style>
+  <w:style w:type="paragraph" w:styleId="31">
+    <w:name w:val="toc 3"/>
+    <w:basedOn w:val="a"/>
+    <w:next w:val="a"/>
+    <w:autoRedefine/>
+    <w:uiPriority w:val="39"/>
+    <w:unhideWhenUsed/>
+    <w:rsid w:val="00F82C4B"/>
+    <w:pPr>
+      <w:ind w:leftChars="400" w:left="960"/>
+    </w:pPr>
+  </w:style>
 </w:styles>
 </file>
 
@@ -7036,56 +8747,6 @@
             <w:rPr>
               <w:rFonts w:asciiTheme="majorHAnsi" w:eastAsiaTheme="majorEastAsia" w:hAnsiTheme="majorHAnsi" w:cstheme="majorBidi"/>
               <w:caps/>
-              <w:lang w:val="zh-TW"/>
-            </w:rPr>
-            <w:t>]</w:t>
-          </w:r>
-        </w:p>
-      </w:docPartBody>
-    </w:docPart>
-    <w:docPart>
-      <w:docPartPr>
-        <w:name w:val="0FBEAEA1C2F9431F83859175F69434AC"/>
-        <w:category>
-          <w:name w:val="一般"/>
-          <w:gallery w:val="placeholder"/>
-        </w:category>
-        <w:types>
-          <w:type w:val="bbPlcHdr"/>
-        </w:types>
-        <w:behaviors>
-          <w:behavior w:val="content"/>
-        </w:behaviors>
-        <w:guid w:val="{054EA2F8-DFD9-4169-9A1E-DD4A25190127}"/>
-      </w:docPartPr>
-      <w:docPartBody>
-        <w:p>
-          <w:pPr>
-            <w:pStyle w:val="0FBEAEA1C2F9431F83859175F69434AC"/>
-          </w:pPr>
-          <w:r>
-            <w:rPr>
-              <w:rFonts w:asciiTheme="majorHAnsi" w:eastAsiaTheme="majorEastAsia" w:hAnsiTheme="majorHAnsi" w:cstheme="majorBidi"/>
-              <w:sz w:val="80"/>
-              <w:szCs w:val="80"/>
-              <w:lang w:val="zh-TW"/>
-            </w:rPr>
-            <w:t>[</w:t>
-          </w:r>
-          <w:r>
-            <w:rPr>
-              <w:rFonts w:asciiTheme="majorHAnsi" w:eastAsiaTheme="majorEastAsia" w:hAnsiTheme="majorHAnsi" w:cstheme="majorBidi"/>
-              <w:sz w:val="80"/>
-              <w:szCs w:val="80"/>
-              <w:lang w:val="zh-TW"/>
-            </w:rPr>
-            <w:t>鍵入文件標題</w:t>
-          </w:r>
-          <w:r>
-            <w:rPr>
-              <w:rFonts w:asciiTheme="majorHAnsi" w:eastAsiaTheme="majorEastAsia" w:hAnsiTheme="majorHAnsi" w:cstheme="majorBidi"/>
-              <w:sz w:val="80"/>
-              <w:szCs w:val="80"/>
               <w:lang w:val="zh-TW"/>
             </w:rPr>
             <w:t>]</w:t>
@@ -7178,6 +8839,7 @@
   <w:rsids>
     <w:rsidRoot w:val="00D553BC"/>
     <w:rsid w:val="00200120"/>
+    <w:rsid w:val="003B7335"/>
     <w:rsid w:val="006C5D43"/>
     <w:rsid w:val="009004E1"/>
     <w:rsid w:val="00A21628"/>
@@ -7985,7 +9647,7 @@
 </file>
 
 <file path=customXml/itemProps2.xml><?xml version="1.0" encoding="utf-8"?>
-<ds:datastoreItem xmlns:ds="http://schemas.openxmlformats.org/officeDocument/2006/customXml" ds:itemID="{73FB7FD3-460F-457E-8AAF-48D3532B46D4}">
+<ds:datastoreItem xmlns:ds="http://schemas.openxmlformats.org/officeDocument/2006/customXml" ds:itemID="{E333CA2B-E32A-41D7-A02D-3F806F6E3C74}">
   <ds:schemaRefs>
     <ds:schemaRef ds:uri="http://schemas.openxmlformats.org/officeDocument/2006/bibliography"/>
   </ds:schemaRefs>

</xml_diff>